<commit_message>
Added materials status to README.md and minor update to Class-Handout-1
</commit_message>
<xml_diff>
--- a/Documents-for-students/Class-Handout-1.docx
+++ b/Documents-for-students/Class-Handout-1.docx
@@ -1774,7 +1774,7 @@
                 <v:shape id="_x0000_i1025" type="#_x0000_t75" style="width:187.5pt;height:93pt" o:ole="">
                   <v:imagedata r:id="rId7" o:title=""/>
                 </v:shape>
-                <o:OLEObject Type="Embed" ProgID="Unknown" ShapeID="_x0000_i1025" DrawAspect="Content" ObjectID="_1616586976" r:id="rId8"/>
+                <o:OLEObject Type="Embed" ProgID="Unknown" ShapeID="_x0000_i1025" DrawAspect="Content" ObjectID="_1617398610" r:id="rId8"/>
               </w:object>
             </w:r>
           </w:p>
@@ -2538,8 +2538,6 @@
               </w:rPr>
               <w:t>Apple iPad</w:t>
             </w:r>
-            <w:bookmarkStart w:id="0" w:name="_GoBack"/>
-            <w:bookmarkEnd w:id="0"/>
           </w:p>
         </w:tc>
         <w:tc>
@@ -2963,7 +2961,7 @@
           <w:szCs w:val="36"/>
         </w:rPr>
         <w:lastRenderedPageBreak/>
-        <w:t>Major VR Vendors</w:t>
+        <w:t>VR Vendors</w:t>
       </w:r>
     </w:p>
     <w:p>
@@ -3335,14 +3333,8 @@
           <w:szCs w:val="36"/>
         </w:rPr>
       </w:pPr>
-      <w:r>
-        <w:rPr>
-          <w:b/>
-          <w:sz w:val="36"/>
-          <w:szCs w:val="36"/>
-        </w:rPr>
-        <w:t xml:space="preserve">Major </w:t>
-      </w:r>
+      <w:bookmarkStart w:id="0" w:name="_GoBack"/>
+      <w:bookmarkEnd w:id="0"/>
       <w:r>
         <w:rPr>
           <w:b/>
@@ -3702,7 +3694,7 @@
           <w:sz w:val="36"/>
           <w:szCs w:val="36"/>
         </w:rPr>
-        <w:t xml:space="preserve">Great </w:t>
+        <w:t xml:space="preserve">VR </w:t>
       </w:r>
       <w:r>
         <w:rPr>

</xml_diff>